<commit_message>
Se agrego el documento de clases llamado EZIC ITSZN_HU1_vO1
</commit_message>
<xml_diff>
--- a/01. Administración/03 Historias de Usuario/EZIC ITSZN_HU1_v01.docx
+++ b/01. Administración/03 Historias de Usuario/EZIC ITSZN_HU1_v01.docx
@@ -47,7 +47,20 @@
           <w:szCs w:val="56"/>
           <w:lang w:val="es-MX" w:eastAsia="es-MX"/>
         </w:rPr>
-        <w:t>DETALLADO HU1</w:t>
+        <w:t>DETALLADO H</w:t>
+      </w:r>
+      <w:r>
+        <w:rPr>
+          <w:rFonts w:ascii="Arial" w:hAnsi="Arial"/>
+          <w:b w:val="0"/>
+          <w:bCs w:val="0"/>
+          <w:spacing w:val="-10"/>
+          <w:kern w:val="28"/>
+          <w:sz w:val="56"/>
+          <w:szCs w:val="56"/>
+          <w:lang w:val="es-MX" w:eastAsia="es-MX"/>
+        </w:rPr>
+        <w:t>1</w:t>
       </w:r>
     </w:p>
     <w:p>
@@ -71,20 +84,7 @@
           <w:szCs w:val="56"/>
           <w:lang w:val="es-MX" w:eastAsia="es-MX"/>
         </w:rPr>
-        <w:t>Gestión de documentación de servicio social</w:t>
-      </w:r>
-      <w:bookmarkStart w:id="0" w:name="_GoBack"/>
-      <w:bookmarkEnd w:id="0"/>
-      <w:r>
-        <w:rPr>
-          <w:rFonts w:cs="Arial"/>
-          <w:spacing w:val="-10"/>
-          <w:kern w:val="28"/>
-          <w:sz w:val="56"/>
-          <w:szCs w:val="56"/>
-          <w:lang w:val="es-MX" w:eastAsia="es-MX"/>
-        </w:rPr>
-        <w:t>.</w:t>
+        <w:t>Gestión de documentación de servicio social.</w:t>
       </w:r>
     </w:p>
     <w:p>
@@ -265,21 +265,7 @@
                 <w:rFonts w:cs="Arial"/>
                 <w:lang w:eastAsia="es-MX"/>
               </w:rPr>
-              <w:t>1</w:t>
-            </w:r>
-            <w:r>
-              <w:rPr>
-                <w:rFonts w:cs="Arial"/>
-                <w:lang w:eastAsia="es-MX"/>
-              </w:rPr>
-              <w:t>9</w:t>
-            </w:r>
-            <w:r>
-              <w:rPr>
-                <w:rFonts w:cs="Arial"/>
-                <w:lang w:eastAsia="es-MX"/>
-              </w:rPr>
-              <w:t>/11/18</w:t>
+              <w:t>19/11/18</w:t>
             </w:r>
           </w:p>
         </w:tc>
@@ -295,6 +281,13 @@
                 <w:lang w:val="es-MX" w:eastAsia="es-MX"/>
               </w:rPr>
             </w:pPr>
+            <w:r>
+              <w:rPr>
+                <w:rFonts w:cs="Arial"/>
+                <w:lang w:val="es-MX" w:eastAsia="es-MX"/>
+              </w:rPr>
+              <w:t>Diseño general de las clases de conexión.</w:t>
+            </w:r>
           </w:p>
         </w:tc>
         <w:tc>
@@ -365,6 +358,8 @@
             </w:rPr>
             <w:t>Contenido</w:t>
           </w:r>
+          <w:bookmarkStart w:id="0" w:name="_GoBack"/>
+          <w:bookmarkEnd w:id="0"/>
           <w:r>
             <w:rPr>
               <w:rStyle w:val="Heading1Char"/>
@@ -416,7 +411,7 @@
             </w:rPr>
             <w:fldChar w:fldCharType="separate"/>
           </w:r>
-          <w:hyperlink w:anchor="_Toc530399529" w:history="1">
+          <w:hyperlink w:anchor="_Toc530727216" w:history="1">
             <w:r>
               <w:rPr>
                 <w:rStyle w:val="Hyperlink"/>
@@ -446,7 +441,7 @@
                 <w:noProof/>
                 <w:webHidden/>
               </w:rPr>
-              <w:instrText xml:space="preserve"> PAGEREF _Toc530399529 \h </w:instrText>
+              <w:instrText xml:space="preserve"> PAGEREF _Toc530727216 \h </w:instrText>
             </w:r>
             <w:r>
               <w:rPr>
@@ -491,7 +486,7 @@
               <w:lang w:val="en-US"/>
             </w:rPr>
           </w:pPr>
-          <w:hyperlink w:anchor="_Toc530399530" w:history="1">
+          <w:hyperlink w:anchor="_Toc530727217" w:history="1">
             <w:r>
               <w:rPr>
                 <w:rStyle w:val="Hyperlink"/>
@@ -519,7 +514,7 @@
                 <w:noProof/>
                 <w:webHidden/>
               </w:rPr>
-              <w:instrText xml:space="preserve"> PAGEREF _Toc530399530 \h </w:instrText>
+              <w:instrText xml:space="preserve"> PAGEREF _Toc530727217 \h </w:instrText>
             </w:r>
             <w:r>
               <w:rPr>
@@ -564,7 +559,7 @@
               <w:lang w:val="en-US"/>
             </w:rPr>
           </w:pPr>
-          <w:hyperlink w:anchor="_Toc530399531" w:history="1">
+          <w:hyperlink w:anchor="_Toc530727218" w:history="1">
             <w:r>
               <w:rPr>
                 <w:rStyle w:val="Hyperlink"/>
@@ -594,7 +589,7 @@
                 <w:noProof/>
                 <w:webHidden/>
               </w:rPr>
-              <w:instrText xml:space="preserve"> PAGEREF _Toc530399531 \h </w:instrText>
+              <w:instrText xml:space="preserve"> PAGEREF _Toc530727218 \h </w:instrText>
             </w:r>
             <w:r>
               <w:rPr>
@@ -639,7 +634,7 @@
               <w:lang w:val="en-US"/>
             </w:rPr>
           </w:pPr>
-          <w:hyperlink w:anchor="_Toc530399532" w:history="1">
+          <w:hyperlink w:anchor="_Toc530727219" w:history="1">
             <w:r>
               <w:rPr>
                 <w:rStyle w:val="Hyperlink"/>
@@ -674,7 +669,7 @@
                 <w:noProof/>
                 <w:webHidden/>
               </w:rPr>
-              <w:instrText xml:space="preserve"> PAGEREF _Toc530399532 \h </w:instrText>
+              <w:instrText xml:space="preserve"> PAGEREF _Toc530727219 \h </w:instrText>
             </w:r>
             <w:r>
               <w:rPr>
@@ -719,7 +714,7 @@
               <w:lang w:val="en-US"/>
             </w:rPr>
           </w:pPr>
-          <w:hyperlink w:anchor="_Toc530399533" w:history="1">
+          <w:hyperlink w:anchor="_Toc530727220" w:history="1">
             <w:r>
               <w:rPr>
                 <w:rStyle w:val="Hyperlink"/>
@@ -747,7 +742,7 @@
                 <w:noProof/>
                 <w:webHidden/>
               </w:rPr>
-              <w:instrText xml:space="preserve"> PAGEREF _Toc530399533 \h </w:instrText>
+              <w:instrText xml:space="preserve"> PAGEREF _Toc530727220 \h </w:instrText>
             </w:r>
             <w:r>
               <w:rPr>
@@ -792,14 +787,13 @@
               <w:lang w:val="en-US"/>
             </w:rPr>
           </w:pPr>
-          <w:hyperlink w:anchor="_Toc530399534" w:history="1">
+          <w:hyperlink w:anchor="_Toc530727221" w:history="1">
             <w:r>
               <w:rPr>
                 <w:rStyle w:val="Hyperlink"/>
-                <w:rFonts w:ascii="Arial" w:hAnsi="Arial" w:cs="Arial"/>
-                <w:noProof/>
-              </w:rPr>
-              <w:t>Procesos: Paquete de conexiones (clases ConexionEduardo.java, ConexionKevin.java, ConexionCinthia.java, ConexionLuis.java)</w:t>
+                <w:noProof/>
+              </w:rPr>
+              <w:t>Especificación de métodos ¿qué hacen?:</w:t>
             </w:r>
             <w:r>
               <w:rPr>
@@ -820,7 +814,7 @@
                 <w:noProof/>
                 <w:webHidden/>
               </w:rPr>
-              <w:instrText xml:space="preserve"> PAGEREF _Toc530399534 \h </w:instrText>
+              <w:instrText xml:space="preserve"> PAGEREF _Toc530727221 \h </w:instrText>
             </w:r>
             <w:r>
               <w:rPr>
@@ -840,7 +834,7 @@
                 <w:noProof/>
                 <w:webHidden/>
               </w:rPr>
-              <w:t>4</w:t>
+              <w:t>3</w:t>
             </w:r>
             <w:r>
               <w:rPr>
@@ -901,7 +895,7 @@
           <w:lang w:eastAsia="es-MX"/>
         </w:rPr>
       </w:pPr>
-      <w:bookmarkStart w:id="1" w:name="_Toc530399529"/>
+      <w:bookmarkStart w:id="1" w:name="_Toc530727216"/>
       <w:r>
         <w:rPr>
           <w:rFonts w:ascii="Arial" w:hAnsi="Arial" w:cs="Arial"/>
@@ -928,7 +922,7 @@
           <w:rFonts w:ascii="Arial" w:hAnsi="Arial" w:cs="Arial"/>
         </w:rPr>
       </w:pPr>
-      <w:bookmarkStart w:id="2" w:name="_Toc530399530"/>
+      <w:bookmarkStart w:id="2" w:name="_Toc530727217"/>
       <w:r>
         <w:rPr>
           <w:rFonts w:ascii="Arial" w:hAnsi="Arial" w:cs="Arial"/>
@@ -978,7 +972,7 @@
                     </pic:cNvPicPr>
                   </pic:nvPicPr>
                   <pic:blipFill>
-                    <a:blip r:embed="rId5">
+                    <a:blip r:embed="rId8">
                       <a:extLst>
                         <a:ext uri="{28A0092B-C50C-407E-A947-70E740481C1C}">
                           <a14:useLocalDpi xmlns:a14="http://schemas.microsoft.com/office/drawing/2010/main" val="0"/>
@@ -1030,7 +1024,7 @@
           <w:lang w:eastAsia="es-MX"/>
         </w:rPr>
       </w:pPr>
-      <w:bookmarkStart w:id="3" w:name="_Toc530399531"/>
+      <w:bookmarkStart w:id="3" w:name="_Toc530727218"/>
       <w:r>
         <w:rPr>
           <w:rFonts w:ascii="Arial" w:hAnsi="Arial" w:cs="Arial"/>
@@ -1046,7 +1040,7 @@
         <w:pStyle w:val="Heading2"/>
         <w:spacing w:line="360" w:lineRule="auto"/>
       </w:pPr>
-      <w:bookmarkStart w:id="4" w:name="_Toc530399532"/>
+      <w:bookmarkStart w:id="4" w:name="_Toc530727219"/>
       <w:r>
         <w:rPr>
           <w:rFonts w:ascii="Arial" w:hAnsi="Arial" w:cs="Arial"/>
@@ -1095,7 +1089,7 @@
           <w:rFonts w:ascii="Arial" w:hAnsi="Arial" w:cs="Arial"/>
         </w:rPr>
       </w:pPr>
-      <w:bookmarkStart w:id="5" w:name="_Toc530399533"/>
+      <w:bookmarkStart w:id="5" w:name="_Toc530727220"/>
       <w:r>
         <w:rPr>
           <w:rFonts w:ascii="Arial" w:hAnsi="Arial" w:cs="Arial"/>
@@ -1119,10 +1113,10 @@
           <w:lang w:val="en-US"/>
         </w:rPr>
         <w:drawing>
-          <wp:inline distT="0" distB="0" distL="0" distR="0" wp14:anchorId="60A8CC6F" wp14:editId="46B79E28">
-            <wp:extent cx="5391150" cy="1801495"/>
-            <wp:effectExtent l="0" t="0" r="0" b="1905"/>
-            <wp:docPr id="15" name="Picture 15" descr="/Users/jorgeantoniogarciagomez/Downloads/Blank Diagram.jpeg"/>
+          <wp:inline distT="0" distB="0" distL="0" distR="0" wp14:anchorId="7C790C89" wp14:editId="1AD3C071">
+            <wp:extent cx="5400040" cy="2546145"/>
+            <wp:effectExtent l="0" t="0" r="10160" b="0"/>
+            <wp:docPr id="1" name="Picture 1" descr="../Copy%20of%20%20Entity%20Relationship%20Diagram.jpeg"/>
             <wp:cNvGraphicFramePr>
               <a:graphicFrameLocks xmlns:a="http://schemas.openxmlformats.org/drawingml/2006/main" noChangeAspect="1"/>
             </wp:cNvGraphicFramePr>
@@ -1130,13 +1124,13 @@
               <a:graphicData uri="http://schemas.openxmlformats.org/drawingml/2006/picture">
                 <pic:pic xmlns:pic="http://schemas.openxmlformats.org/drawingml/2006/picture">
                   <pic:nvPicPr>
-                    <pic:cNvPr id="0" name="Picture 2" descr="/Users/jorgeantoniogarciagomez/Downloads/Blank Diagram.jpeg"/>
+                    <pic:cNvPr id="0" name="Picture 1" descr="../Copy%20of%20%20Entity%20Relationship%20Diagram.jpeg"/>
                     <pic:cNvPicPr>
                       <a:picLocks noChangeAspect="1" noChangeArrowheads="1"/>
                     </pic:cNvPicPr>
                   </pic:nvPicPr>
                   <pic:blipFill>
-                    <a:blip r:embed="rId6">
+                    <a:blip r:embed="rId9">
                       <a:extLst>
                         <a:ext uri="{28A0092B-C50C-407E-A947-70E740481C1C}">
                           <a14:useLocalDpi xmlns:a14="http://schemas.microsoft.com/office/drawing/2010/main" val="0"/>
@@ -1151,7 +1145,7 @@
                   <pic:spPr bwMode="auto">
                     <a:xfrm>
                       <a:off x="0" y="0"/>
-                      <a:ext cx="5391150" cy="1801495"/>
+                      <a:ext cx="5400040" cy="2546145"/>
                     </a:xfrm>
                     <a:prstGeom prst="rect">
                       <a:avLst/>
@@ -1169,127 +1163,928 @@
       </w:r>
     </w:p>
     <w:p/>
+    <w:p>
+      <w:pPr>
+        <w:pStyle w:val="Heading2"/>
+      </w:pPr>
+      <w:bookmarkStart w:id="6" w:name="_Toc530727221"/>
+      <w:r>
+        <w:t>Especificación de métodos ¿qué hacen?:</w:t>
+      </w:r>
+      <w:bookmarkEnd w:id="6"/>
+    </w:p>
+    <w:p>
+      <w:pPr>
+        <w:pStyle w:val="ListParagraph"/>
+        <w:numPr>
+          <w:ilvl w:val="0"/>
+          <w:numId w:val="1"/>
+        </w:numPr>
+        <w:jc w:val="both"/>
+        <w:rPr>
+          <w:b/>
+        </w:rPr>
+      </w:pPr>
+      <w:r>
+        <w:rPr>
+          <w:b/>
+        </w:rPr>
+        <w:t>Clase ConexionJorge.java</w:t>
+      </w:r>
+    </w:p>
+    <w:p>
+      <w:pPr>
+        <w:pStyle w:val="ListParagraph"/>
+        <w:numPr>
+          <w:ilvl w:val="1"/>
+          <w:numId w:val="1"/>
+        </w:numPr>
+        <w:jc w:val="both"/>
+      </w:pPr>
+      <w:r>
+        <w:rPr>
+          <w:b/>
+        </w:rPr>
+        <w:t>Método Conectar():</w:t>
+      </w:r>
+      <w:r>
+        <w:t xml:space="preserve"> Este método se utiliza para conectar a la base de datos, establece una conexión para que el usuario pueda ejecutar sus instrucciones SQL.</w:t>
+      </w:r>
+    </w:p>
+    <w:p>
+      <w:pPr>
+        <w:pStyle w:val="ListParagraph"/>
+        <w:numPr>
+          <w:ilvl w:val="1"/>
+          <w:numId w:val="1"/>
+        </w:numPr>
+        <w:jc w:val="both"/>
+      </w:pPr>
+      <w:r>
+        <w:rPr>
+          <w:b/>
+        </w:rPr>
+        <w:t>Método Desconectar():</w:t>
+      </w:r>
+      <w:r>
+        <w:t xml:space="preserve"> Este método es utilizado para cerrar conexiones que puede haber cuando el usuario utiliza el método Conectar().</w:t>
+      </w:r>
+    </w:p>
+    <w:p>
+      <w:pPr>
+        <w:pStyle w:val="ListParagraph"/>
+        <w:numPr>
+          <w:ilvl w:val="0"/>
+          <w:numId w:val="1"/>
+        </w:numPr>
+        <w:jc w:val="both"/>
+        <w:rPr>
+          <w:b/>
+        </w:rPr>
+      </w:pPr>
+      <w:r>
+        <w:rPr>
+          <w:b/>
+        </w:rPr>
+        <w:t>Clase ConexionLuis.java</w:t>
+      </w:r>
+    </w:p>
+    <w:p>
+      <w:pPr>
+        <w:pStyle w:val="ListParagraph"/>
+        <w:numPr>
+          <w:ilvl w:val="1"/>
+          <w:numId w:val="1"/>
+        </w:numPr>
+        <w:jc w:val="both"/>
+      </w:pPr>
+      <w:r>
+        <w:rPr>
+          <w:b/>
+        </w:rPr>
+        <w:t>Método Conectar():</w:t>
+      </w:r>
+      <w:r>
+        <w:t xml:space="preserve"> Este método se utiliza para conectar a la base de datos, establece una conexión para que el usuario pueda ejecutar sus instrucciones SQL.</w:t>
+      </w:r>
+    </w:p>
+    <w:p>
+      <w:pPr>
+        <w:pStyle w:val="ListParagraph"/>
+        <w:numPr>
+          <w:ilvl w:val="1"/>
+          <w:numId w:val="1"/>
+        </w:numPr>
+        <w:jc w:val="both"/>
+      </w:pPr>
+      <w:r>
+        <w:rPr>
+          <w:b/>
+        </w:rPr>
+        <w:t>Método Desconectar():</w:t>
+      </w:r>
+      <w:r>
+        <w:t xml:space="preserve"> Este método es utilizado para cerrar conexiones que puede haber cuando el usuario utiliza el método Conectar().</w:t>
+      </w:r>
+    </w:p>
+    <w:p>
+      <w:pPr>
+        <w:pStyle w:val="ListParagraph"/>
+        <w:numPr>
+          <w:ilvl w:val="1"/>
+          <w:numId w:val="1"/>
+        </w:numPr>
+        <w:jc w:val="both"/>
+      </w:pPr>
+      <w:r>
+        <w:rPr>
+          <w:b/>
+        </w:rPr>
+        <w:t>ConsultaTipoUsuario():</w:t>
+      </w:r>
+      <w:r>
+        <w:t xml:space="preserve"> Este método se utiliza para saber el tipo de usuario que intenta iniciar sesión por medio del login.</w:t>
+      </w:r>
+    </w:p>
+    <w:p>
+      <w:pPr>
+        <w:pStyle w:val="ListParagraph"/>
+        <w:numPr>
+          <w:ilvl w:val="1"/>
+          <w:numId w:val="1"/>
+        </w:numPr>
+        <w:jc w:val="both"/>
+      </w:pPr>
+      <w:r>
+        <w:rPr>
+          <w:b/>
+        </w:rPr>
+        <w:t xml:space="preserve">ExisteLogin(): </w:t>
+      </w:r>
+      <w:r>
+        <w:t>Este método se utiliza para saber si el usuario que se intenta iniciar sesión en el login, realmente está registrado en la base de datos.</w:t>
+      </w:r>
+    </w:p>
+    <w:p>
+      <w:pPr>
+        <w:pStyle w:val="ListParagraph"/>
+        <w:numPr>
+          <w:ilvl w:val="1"/>
+          <w:numId w:val="1"/>
+        </w:numPr>
+        <w:jc w:val="both"/>
+      </w:pPr>
+      <w:r>
+        <w:rPr>
+          <w:b/>
+        </w:rPr>
+        <w:t>ExisteUser():</w:t>
+      </w:r>
+      <w:r>
+        <w:t xml:space="preserve"> Este método verifica si el usuario que se está ingresando ya existe.</w:t>
+      </w:r>
+    </w:p>
+    <w:p>
+      <w:pPr>
+        <w:pStyle w:val="ListParagraph"/>
+        <w:numPr>
+          <w:ilvl w:val="1"/>
+          <w:numId w:val="1"/>
+        </w:numPr>
+        <w:jc w:val="both"/>
+      </w:pPr>
+      <w:r>
+        <w:rPr>
+          <w:b/>
+        </w:rPr>
+        <w:t>GuardarUser():</w:t>
+      </w:r>
+      <w:r>
+        <w:t xml:space="preserve"> Este método guarda al usuario en caso de que este sea registrado.</w:t>
+      </w:r>
+    </w:p>
+    <w:p>
+      <w:pPr>
+        <w:pStyle w:val="ListParagraph"/>
+        <w:numPr>
+          <w:ilvl w:val="0"/>
+          <w:numId w:val="1"/>
+        </w:numPr>
+        <w:jc w:val="both"/>
+      </w:pPr>
+      <w:r>
+        <w:rPr>
+          <w:b/>
+        </w:rPr>
+        <w:t>Clase ConexionKevin</w:t>
+      </w:r>
+      <w:r>
+        <w:rPr>
+          <w:b/>
+        </w:rPr>
+        <w:t>.java</w:t>
+      </w:r>
+      <w:r>
+        <w:t>:</w:t>
+      </w:r>
+    </w:p>
+    <w:p>
+      <w:pPr>
+        <w:pStyle w:val="ListParagraph"/>
+        <w:numPr>
+          <w:ilvl w:val="1"/>
+          <w:numId w:val="1"/>
+        </w:numPr>
+        <w:jc w:val="both"/>
+      </w:pPr>
+      <w:r>
+        <w:rPr>
+          <w:b/>
+        </w:rPr>
+        <w:t>Método Conectar():</w:t>
+      </w:r>
+      <w:r>
+        <w:t xml:space="preserve"> Este método se utiliza para conectar a la base de datos, establece una conexión para que el usuario pueda ejecutar sus instrucciones SQL.</w:t>
+      </w:r>
+    </w:p>
+    <w:p>
+      <w:pPr>
+        <w:pStyle w:val="ListParagraph"/>
+        <w:numPr>
+          <w:ilvl w:val="1"/>
+          <w:numId w:val="1"/>
+        </w:numPr>
+        <w:jc w:val="both"/>
+      </w:pPr>
+      <w:r>
+        <w:rPr>
+          <w:b/>
+        </w:rPr>
+        <w:t>Método Desconectar():</w:t>
+      </w:r>
+      <w:r>
+        <w:t xml:space="preserve"> Este método es utilizado para cerrar conexiones que puede haber cuando el usuario utiliza el método Conectar().</w:t>
+      </w:r>
+    </w:p>
+    <w:p>
+      <w:pPr>
+        <w:pStyle w:val="ListParagraph"/>
+        <w:numPr>
+          <w:ilvl w:val="1"/>
+          <w:numId w:val="1"/>
+        </w:numPr>
+        <w:jc w:val="both"/>
+      </w:pPr>
+      <w:r>
+        <w:rPr>
+          <w:b/>
+        </w:rPr>
+        <w:t>Método AltaAsesor():</w:t>
+      </w:r>
+      <w:r>
+        <w:t xml:space="preserve"> Este método se utiliza para dar de alta un asesor en la base de datos.</w:t>
+      </w:r>
+    </w:p>
+    <w:p>
+      <w:pPr>
+        <w:pStyle w:val="ListParagraph"/>
+        <w:numPr>
+          <w:ilvl w:val="1"/>
+          <w:numId w:val="1"/>
+        </w:numPr>
+        <w:jc w:val="both"/>
+      </w:pPr>
+      <w:r>
+        <w:rPr>
+          <w:b/>
+        </w:rPr>
+        <w:t>Método eliminarAsesor():</w:t>
+      </w:r>
+      <w:r>
+        <w:t xml:space="preserve"> Este método se utiliza para dar de baja un asesor que fue dado de alta en la base de datos.</w:t>
+      </w:r>
+    </w:p>
+    <w:p>
+      <w:pPr>
+        <w:pStyle w:val="ListParagraph"/>
+        <w:numPr>
+          <w:ilvl w:val="0"/>
+          <w:numId w:val="1"/>
+        </w:numPr>
+        <w:jc w:val="both"/>
+        <w:rPr>
+          <w:b/>
+        </w:rPr>
+      </w:pPr>
+      <w:r>
+        <w:rPr>
+          <w:b/>
+        </w:rPr>
+        <w:t>Clase ConexionCinthia.java:</w:t>
+      </w:r>
+    </w:p>
+    <w:p>
+      <w:pPr>
+        <w:pStyle w:val="ListParagraph"/>
+        <w:numPr>
+          <w:ilvl w:val="1"/>
+          <w:numId w:val="1"/>
+        </w:numPr>
+        <w:jc w:val="both"/>
+      </w:pPr>
+      <w:r>
+        <w:rPr>
+          <w:b/>
+        </w:rPr>
+        <w:t>Método Conectar():</w:t>
+      </w:r>
+      <w:r>
+        <w:t xml:space="preserve"> Este método se utiliza para conectar a la base de datos, establece una conexión para que el usuario pueda ejecutar sus instrucciones SQL.</w:t>
+      </w:r>
+    </w:p>
+    <w:p>
+      <w:pPr>
+        <w:pStyle w:val="ListParagraph"/>
+        <w:numPr>
+          <w:ilvl w:val="1"/>
+          <w:numId w:val="1"/>
+        </w:numPr>
+        <w:jc w:val="both"/>
+      </w:pPr>
+      <w:r>
+        <w:rPr>
+          <w:b/>
+        </w:rPr>
+        <w:t>Método Desconectar():</w:t>
+      </w:r>
+      <w:r>
+        <w:t xml:space="preserve"> Este método es utilizado para cerrar conexiones que puede haber cuando el usuario utiliza el método Conectar().</w:t>
+      </w:r>
+    </w:p>
+    <w:p>
+      <w:pPr>
+        <w:pStyle w:val="ListParagraph"/>
+        <w:numPr>
+          <w:ilvl w:val="1"/>
+          <w:numId w:val="1"/>
+        </w:numPr>
+        <w:jc w:val="both"/>
+      </w:pPr>
+      <w:r>
+        <w:rPr>
+          <w:b/>
+        </w:rPr>
+        <w:t>Método AltaEstudianteBasico():</w:t>
+      </w:r>
+      <w:r>
+        <w:t xml:space="preserve"> Este método se utiliza para dar de alta a un estudiante en la base de datos.</w:t>
+      </w:r>
+    </w:p>
+    <w:p>
+      <w:pPr>
+        <w:pStyle w:val="ListParagraph"/>
+        <w:numPr>
+          <w:ilvl w:val="1"/>
+          <w:numId w:val="1"/>
+        </w:numPr>
+        <w:jc w:val="both"/>
+      </w:pPr>
+      <w:r>
+        <w:rPr>
+          <w:b/>
+        </w:rPr>
+        <w:t>Método ConsultaNombreAsesores():</w:t>
+      </w:r>
+      <w:r>
+        <w:t xml:space="preserve"> Este método se utiliza para consultar el nombre del asesor.</w:t>
+      </w:r>
+    </w:p>
+    <w:p>
+      <w:pPr>
+        <w:pStyle w:val="ListParagraph"/>
+        <w:numPr>
+          <w:ilvl w:val="1"/>
+          <w:numId w:val="1"/>
+        </w:numPr>
+        <w:jc w:val="both"/>
+      </w:pPr>
+      <w:r>
+        <w:rPr>
+          <w:b/>
+        </w:rPr>
+        <w:t>Método ConsultaNombreExpediente():</w:t>
+      </w:r>
+      <w:r>
+        <w:t xml:space="preserve"> Este método se utiliza para consultar los nombres de los expedientes registrados en la base de datos.</w:t>
+      </w:r>
+    </w:p>
+    <w:p>
+      <w:pPr>
+        <w:pStyle w:val="ListParagraph"/>
+        <w:numPr>
+          <w:ilvl w:val="1"/>
+          <w:numId w:val="1"/>
+        </w:numPr>
+        <w:jc w:val="both"/>
+      </w:pPr>
+      <w:r>
+        <w:rPr>
+          <w:b/>
+        </w:rPr>
+        <w:t>Método ConsultarEstudiantes():</w:t>
+      </w:r>
+      <w:r>
+        <w:t xml:space="preserve"> Este método se utiliza para consultar a los estudiantes y todos sus campos.</w:t>
+      </w:r>
+    </w:p>
+    <w:p>
+      <w:pPr>
+        <w:pStyle w:val="ListParagraph"/>
+        <w:numPr>
+          <w:ilvl w:val="1"/>
+          <w:numId w:val="1"/>
+        </w:numPr>
+        <w:jc w:val="both"/>
+      </w:pPr>
+      <w:r>
+        <w:rPr>
+          <w:b/>
+        </w:rPr>
+        <w:t>Método ConsultarIDAsesores():</w:t>
+      </w:r>
+      <w:r>
+        <w:t xml:space="preserve"> Este método consulta al asesor completo registrado en la base de datos.</w:t>
+      </w:r>
+    </w:p>
+    <w:p>
+      <w:pPr>
+        <w:pStyle w:val="ListParagraph"/>
+        <w:numPr>
+          <w:ilvl w:val="1"/>
+          <w:numId w:val="1"/>
+        </w:numPr>
+        <w:jc w:val="both"/>
+      </w:pPr>
+      <w:r>
+        <w:rPr>
+          <w:b/>
+        </w:rPr>
+        <w:t>Método ConsultarIDExpediente():</w:t>
+      </w:r>
+      <w:r>
+        <w:t xml:space="preserve"> Este método consulta el expediente completo registrado en la base de datos.</w:t>
+      </w:r>
+    </w:p>
+    <w:p>
+      <w:pPr>
+        <w:pStyle w:val="ListParagraph"/>
+        <w:numPr>
+          <w:ilvl w:val="1"/>
+          <w:numId w:val="1"/>
+        </w:numPr>
+        <w:jc w:val="both"/>
+      </w:pPr>
+      <w:r>
+        <w:rPr>
+          <w:b/>
+        </w:rPr>
+        <w:t>Método EliminarEstudiante():</w:t>
+      </w:r>
+      <w:r>
+        <w:t xml:space="preserve"> Este método elimina a un estudiante completo de la base de datos.</w:t>
+      </w:r>
+    </w:p>
+    <w:p>
+      <w:pPr>
+        <w:pStyle w:val="ListParagraph"/>
+        <w:numPr>
+          <w:ilvl w:val="1"/>
+          <w:numId w:val="1"/>
+        </w:numPr>
+        <w:jc w:val="both"/>
+      </w:pPr>
+      <w:r>
+        <w:rPr>
+          <w:b/>
+        </w:rPr>
+        <w:t>Método ModificarEstudiante():</w:t>
+      </w:r>
+      <w:r>
+        <w:t xml:space="preserve"> Este método modifica varios campos de un estudiante en caso de que fueron ingresados erroneamentes.</w:t>
+      </w:r>
+    </w:p>
+    <w:p>
+      <w:pPr>
+        <w:pStyle w:val="ListParagraph"/>
+        <w:numPr>
+          <w:ilvl w:val="0"/>
+          <w:numId w:val="1"/>
+        </w:numPr>
+        <w:jc w:val="both"/>
+        <w:rPr>
+          <w:b/>
+        </w:rPr>
+      </w:pPr>
+      <w:r>
+        <w:rPr>
+          <w:b/>
+        </w:rPr>
+        <w:t xml:space="preserve">Clase ConexionEduardo.java: </w:t>
+      </w:r>
+    </w:p>
+    <w:p>
+      <w:pPr>
+        <w:pStyle w:val="ListParagraph"/>
+        <w:numPr>
+          <w:ilvl w:val="1"/>
+          <w:numId w:val="1"/>
+        </w:numPr>
+        <w:jc w:val="both"/>
+      </w:pPr>
+      <w:r>
+        <w:rPr>
+          <w:b/>
+        </w:rPr>
+        <w:t>Método Conectar():</w:t>
+      </w:r>
+      <w:r>
+        <w:t xml:space="preserve"> Este método se utiliza para conectar a la base de datos, establece una conexión para que el usuario pueda ejecutar sus instrucciones SQL.</w:t>
+      </w:r>
+    </w:p>
+    <w:p>
+      <w:pPr>
+        <w:pStyle w:val="ListParagraph"/>
+        <w:numPr>
+          <w:ilvl w:val="1"/>
+          <w:numId w:val="1"/>
+        </w:numPr>
+        <w:jc w:val="both"/>
+      </w:pPr>
+      <w:r>
+        <w:rPr>
+          <w:b/>
+        </w:rPr>
+        <w:t>Método Desconectar():</w:t>
+      </w:r>
+      <w:r>
+        <w:t xml:space="preserve"> Este método es utilizado para cerrar conexiones que puede haber cuando el usuario utiliza el método Conectar().</w:t>
+      </w:r>
+    </w:p>
+    <w:p>
+      <w:pPr>
+        <w:pStyle w:val="ListParagraph"/>
+        <w:numPr>
+          <w:ilvl w:val="1"/>
+          <w:numId w:val="1"/>
+        </w:numPr>
+        <w:jc w:val="both"/>
+        <w:rPr>
+          <w:b/>
+        </w:rPr>
+      </w:pPr>
+      <w:r>
+        <w:rPr>
+          <w:b/>
+        </w:rPr>
+        <w:t xml:space="preserve">Método AsignarAsesorAEstudiante(): </w:t>
+      </w:r>
+      <w:r>
+        <w:t>Este método asgina un asesor a un estudiante dados de alta en la base de datos.</w:t>
+      </w:r>
+    </w:p>
+    <w:p>
+      <w:pPr>
+        <w:pStyle w:val="ListParagraph"/>
+        <w:numPr>
+          <w:ilvl w:val="1"/>
+          <w:numId w:val="1"/>
+        </w:numPr>
+        <w:jc w:val="both"/>
+        <w:rPr>
+          <w:b/>
+        </w:rPr>
+      </w:pPr>
+      <w:r>
+        <w:rPr>
+          <w:b/>
+        </w:rPr>
+        <w:t xml:space="preserve">Método ConsultaAsesorEstudiante(): </w:t>
+      </w:r>
+      <w:r>
+        <w:t>Este método hace una consulta de los asesores que están asignados a un estudiante.</w:t>
+      </w:r>
+    </w:p>
+    <w:p>
+      <w:pPr>
+        <w:pStyle w:val="ListParagraph"/>
+        <w:numPr>
+          <w:ilvl w:val="1"/>
+          <w:numId w:val="1"/>
+        </w:numPr>
+        <w:jc w:val="both"/>
+        <w:rPr>
+          <w:b/>
+        </w:rPr>
+      </w:pPr>
+      <w:r>
+        <w:rPr>
+          <w:b/>
+        </w:rPr>
+        <w:t xml:space="preserve">Método ConsultaCarreraEstudiante(): </w:t>
+      </w:r>
+      <w:r>
+        <w:t>Este método hace una consulta de la carrera de los estudiantes.</w:t>
+      </w:r>
+    </w:p>
+    <w:p>
+      <w:pPr>
+        <w:pStyle w:val="ListParagraph"/>
+        <w:numPr>
+          <w:ilvl w:val="1"/>
+          <w:numId w:val="1"/>
+        </w:numPr>
+        <w:jc w:val="both"/>
+        <w:rPr>
+          <w:b/>
+        </w:rPr>
+      </w:pPr>
+      <w:r>
+        <w:rPr>
+          <w:b/>
+        </w:rPr>
+        <w:t xml:space="preserve">Método ConsultaIDAsesor(): </w:t>
+      </w:r>
+      <w:r>
+        <w:t>Este método consulta a todo un asesor que fue registrado en la base de datos.</w:t>
+      </w:r>
+    </w:p>
+    <w:p>
+      <w:pPr>
+        <w:pStyle w:val="ListParagraph"/>
+        <w:numPr>
+          <w:ilvl w:val="1"/>
+          <w:numId w:val="1"/>
+        </w:numPr>
+        <w:jc w:val="both"/>
+        <w:rPr>
+          <w:b/>
+        </w:rPr>
+      </w:pPr>
+      <w:r>
+        <w:rPr>
+          <w:b/>
+        </w:rPr>
+        <w:t xml:space="preserve">Método ConsultaInstitucionAsesores(): </w:t>
+      </w:r>
+      <w:r>
+        <w:t>Este método realiza una consulta de las instituciones a las que pertenecen los asesores.</w:t>
+      </w:r>
+    </w:p>
+    <w:p>
+      <w:pPr>
+        <w:pStyle w:val="ListParagraph"/>
+        <w:numPr>
+          <w:ilvl w:val="1"/>
+          <w:numId w:val="1"/>
+        </w:numPr>
+        <w:jc w:val="both"/>
+        <w:rPr>
+          <w:b/>
+        </w:rPr>
+      </w:pPr>
+      <w:r>
+        <w:rPr>
+          <w:b/>
+        </w:rPr>
+        <w:t xml:space="preserve">Método ConsultaInstitucionAsesoresPorPuesto(): </w:t>
+      </w:r>
+      <w:r>
+        <w:t>Este método realizar una consulta de las instituciones a los que pertenecen los asesores por su puesto asginado.</w:t>
+      </w:r>
+    </w:p>
+    <w:p>
+      <w:pPr>
+        <w:pStyle w:val="ListParagraph"/>
+        <w:numPr>
+          <w:ilvl w:val="1"/>
+          <w:numId w:val="1"/>
+        </w:numPr>
+        <w:jc w:val="both"/>
+        <w:rPr>
+          <w:b/>
+        </w:rPr>
+      </w:pPr>
+      <w:r>
+        <w:rPr>
+          <w:b/>
+        </w:rPr>
+        <w:t xml:space="preserve">Método ConsultaNombreAsesores(): </w:t>
+      </w:r>
+      <w:r>
+        <w:t>Este método realiza una consulta de los nombres de los asesores.</w:t>
+      </w:r>
+    </w:p>
+    <w:p>
+      <w:pPr>
+        <w:pStyle w:val="ListParagraph"/>
+        <w:numPr>
+          <w:ilvl w:val="1"/>
+          <w:numId w:val="1"/>
+        </w:numPr>
+        <w:jc w:val="both"/>
+        <w:rPr>
+          <w:b/>
+        </w:rPr>
+      </w:pPr>
+      <w:r>
+        <w:rPr>
+          <w:b/>
+        </w:rPr>
+        <w:t xml:space="preserve">Método ConsultaPuestoAsesores(): </w:t>
+      </w:r>
+      <w:r>
+        <w:t>Este método consulta solo el puesto de los asesores.</w:t>
+      </w:r>
+    </w:p>
+    <w:p>
+      <w:pPr>
+        <w:pStyle w:val="ListParagraph"/>
+        <w:numPr>
+          <w:ilvl w:val="1"/>
+          <w:numId w:val="1"/>
+        </w:numPr>
+        <w:jc w:val="both"/>
+        <w:rPr>
+          <w:b/>
+        </w:rPr>
+      </w:pPr>
+      <w:r>
+        <w:rPr>
+          <w:b/>
+        </w:rPr>
+        <w:t xml:space="preserve">Método ConsultaAlumnos(): </w:t>
+      </w:r>
+      <w:r>
+        <w:t>Este método consulta a un alumno con sus campos determinados.</w:t>
+      </w:r>
+    </w:p>
+    <w:p>
+      <w:pPr>
+        <w:pStyle w:val="ListParagraph"/>
+        <w:numPr>
+          <w:ilvl w:val="1"/>
+          <w:numId w:val="1"/>
+        </w:numPr>
+        <w:jc w:val="both"/>
+        <w:rPr>
+          <w:b/>
+        </w:rPr>
+      </w:pPr>
+      <w:r>
+        <w:rPr>
+          <w:b/>
+        </w:rPr>
+        <w:t xml:space="preserve">Método ConsultaAlumnosEspecificosSinAsignaturas(): </w:t>
+      </w:r>
+      <w:r>
+        <w:t>Este método consulta a los alumnos sin asignaturas asignadas en la base de datos.</w:t>
+      </w:r>
+    </w:p>
+    <w:p>
+      <w:pPr>
+        <w:pStyle w:val="ListParagraph"/>
+        <w:numPr>
+          <w:ilvl w:val="1"/>
+          <w:numId w:val="1"/>
+        </w:numPr>
+        <w:jc w:val="both"/>
+        <w:rPr>
+          <w:b/>
+        </w:rPr>
+      </w:pPr>
+      <w:r>
+        <w:rPr>
+          <w:b/>
+        </w:rPr>
+        <w:t xml:space="preserve">Método ConsutaAsesores(): </w:t>
+      </w:r>
+      <w:r>
+        <w:t>Este método hace una consulta de un asesor determinado para mostrar sus campos respectivos.</w:t>
+      </w:r>
+    </w:p>
+    <w:p>
+      <w:pPr>
+        <w:pStyle w:val="ListParagraph"/>
+        <w:numPr>
+          <w:ilvl w:val="1"/>
+          <w:numId w:val="1"/>
+        </w:numPr>
+        <w:jc w:val="both"/>
+        <w:rPr>
+          <w:b/>
+        </w:rPr>
+      </w:pPr>
+      <w:r>
+        <w:rPr>
+          <w:b/>
+        </w:rPr>
+        <w:t xml:space="preserve">Método ConsultarIDAsesores(): </w:t>
+      </w:r>
+      <w:r>
+        <w:t>Este método hace una consulta de un asesor determinado por medio de su ID.</w:t>
+      </w:r>
+    </w:p>
+    <w:p>
+      <w:pPr>
+        <w:pStyle w:val="ListParagraph"/>
+        <w:numPr>
+          <w:ilvl w:val="1"/>
+          <w:numId w:val="1"/>
+        </w:numPr>
+        <w:jc w:val="both"/>
+        <w:rPr>
+          <w:b/>
+        </w:rPr>
+      </w:pPr>
+      <w:r>
+        <w:rPr>
+          <w:b/>
+        </w:rPr>
+        <w:t xml:space="preserve">Método ConsultarTodosAlumnos(): </w:t>
+      </w:r>
+      <w:r>
+        <w:t>Este método hace una consulta de todos los alumnos registrados en la base de datos.</w:t>
+      </w:r>
+    </w:p>
+    <w:p>
+      <w:pPr>
+        <w:pStyle w:val="ListParagraph"/>
+        <w:numPr>
+          <w:ilvl w:val="1"/>
+          <w:numId w:val="1"/>
+        </w:numPr>
+        <w:jc w:val="both"/>
+        <w:rPr>
+          <w:b/>
+        </w:rPr>
+      </w:pPr>
+      <w:r>
+        <w:rPr>
+          <w:b/>
+        </w:rPr>
+        <w:t xml:space="preserve">Método ConsultarTodosAlumnosSinAsig(): </w:t>
+      </w:r>
+      <w:r>
+        <w:t>Este método hace una consulta de todos los alumnos registrados en la base de datos sin las asignaturas.</w:t>
+      </w:r>
+    </w:p>
+    <w:p>
+      <w:pPr>
+        <w:pStyle w:val="ListParagraph"/>
+        <w:numPr>
+          <w:ilvl w:val="1"/>
+          <w:numId w:val="1"/>
+        </w:numPr>
+        <w:jc w:val="both"/>
+        <w:rPr>
+          <w:b/>
+        </w:rPr>
+      </w:pPr>
+      <w:r>
+        <w:rPr>
+          <w:b/>
+        </w:rPr>
+        <w:t xml:space="preserve">Método ConsultarTodosAsesores(): </w:t>
+      </w:r>
+      <w:r>
+        <w:t>Este método hace una consulta de todos los asesores registrados en la base de datos.</w:t>
+      </w:r>
+    </w:p>
+    <w:p>
+      <w:pPr>
+        <w:pStyle w:val="ListParagraph"/>
+        <w:numPr>
+          <w:ilvl w:val="1"/>
+          <w:numId w:val="1"/>
+        </w:numPr>
+        <w:jc w:val="both"/>
+        <w:rPr>
+          <w:b/>
+        </w:rPr>
+      </w:pPr>
+      <w:r>
+        <w:rPr>
+          <w:b/>
+        </w:rPr>
+        <w:t xml:space="preserve">Método ModificarAsesores(): </w:t>
+      </w:r>
+      <w:r>
+        <w:t>Este método hace una modificación de un determinado asesor para corregir un determinado campo.</w:t>
+      </w:r>
+    </w:p>
     <w:p/>
-    <w:p/>
-    <w:p/>
-    <w:p/>
-    <w:p/>
-    <w:p/>
-    <w:p/>
-    <w:p/>
-    <w:p/>
-    <w:p/>
-    <w:p/>
-    <w:p/>
-    <w:p/>
-    <w:p>
-      <w:pPr>
-        <w:pStyle w:val="Heading2"/>
-        <w:jc w:val="both"/>
-        <w:rPr>
-          <w:rFonts w:ascii="Arial" w:hAnsi="Arial" w:cs="Arial"/>
-          <w:sz w:val="22"/>
-        </w:rPr>
-      </w:pPr>
-      <w:bookmarkStart w:id="6" w:name="_Toc530399534"/>
-      <w:r>
-        <w:rPr>
-          <w:rFonts w:ascii="Arial" w:hAnsi="Arial" w:cs="Arial"/>
-          <w:sz w:val="22"/>
-        </w:rPr>
-        <w:t>Procesos</w:t>
-      </w:r>
-      <w:r>
-        <w:rPr>
-          <w:rFonts w:ascii="Arial" w:hAnsi="Arial" w:cs="Arial"/>
-          <w:sz w:val="22"/>
-        </w:rPr>
-        <w:t xml:space="preserve">: </w:t>
-      </w:r>
-      <w:r>
-        <w:rPr>
-          <w:rFonts w:ascii="Arial" w:hAnsi="Arial" w:cs="Arial"/>
-          <w:sz w:val="22"/>
-        </w:rPr>
-        <w:t>Paquete de conexiones (c</w:t>
-      </w:r>
-      <w:r>
-        <w:rPr>
-          <w:rFonts w:ascii="Arial" w:hAnsi="Arial" w:cs="Arial"/>
-          <w:sz w:val="22"/>
-        </w:rPr>
-        <w:t>lases ConexionEduardo.java, ConexionKevin.java, ConexionCinthia.java, ConexionLuis.java</w:t>
-      </w:r>
-      <w:r>
-        <w:rPr>
-          <w:rFonts w:ascii="Arial" w:hAnsi="Arial" w:cs="Arial"/>
-          <w:sz w:val="22"/>
-        </w:rPr>
-        <w:t>)</w:t>
-      </w:r>
-      <w:bookmarkEnd w:id="6"/>
-    </w:p>
-    <w:p>
-      <w:pPr>
-        <w:jc w:val="center"/>
-      </w:pPr>
-      <w:r>
-        <w:rPr>
-          <w:noProof/>
-          <w:lang w:val="en-US"/>
-        </w:rPr>
-        <w:drawing>
-          <wp:inline distT="0" distB="0" distL="0" distR="0" wp14:anchorId="40C1D1D5" wp14:editId="42B1990C">
-            <wp:extent cx="3431897" cy="8448956"/>
-            <wp:effectExtent l="0" t="0" r="0" b="9525"/>
-            <wp:docPr id="16" name="Picture 16" descr="../Downloads/Blank%20Diagram%20(2).jpeg"/>
-            <wp:cNvGraphicFramePr>
-              <a:graphicFrameLocks xmlns:a="http://schemas.openxmlformats.org/drawingml/2006/main" noChangeAspect="1"/>
-            </wp:cNvGraphicFramePr>
-            <a:graphic xmlns:a="http://schemas.openxmlformats.org/drawingml/2006/main">
-              <a:graphicData uri="http://schemas.openxmlformats.org/drawingml/2006/picture">
-                <pic:pic xmlns:pic="http://schemas.openxmlformats.org/drawingml/2006/picture">
-                  <pic:nvPicPr>
-                    <pic:cNvPr id="0" name="Picture 3" descr="../Downloads/Blank%20Diagram%20(2).jpeg"/>
-                    <pic:cNvPicPr>
-                      <a:picLocks noChangeAspect="1" noChangeArrowheads="1"/>
-                    </pic:cNvPicPr>
-                  </pic:nvPicPr>
-                  <pic:blipFill>
-                    <a:blip r:embed="rId7">
-                      <a:extLst>
-                        <a:ext uri="{28A0092B-C50C-407E-A947-70E740481C1C}">
-                          <a14:useLocalDpi xmlns:a14="http://schemas.microsoft.com/office/drawing/2010/main" val="0"/>
-                        </a:ext>
-                      </a:extLst>
-                    </a:blip>
-                    <a:srcRect/>
-                    <a:stretch>
-                      <a:fillRect/>
-                    </a:stretch>
-                  </pic:blipFill>
-                  <pic:spPr bwMode="auto">
-                    <a:xfrm>
-                      <a:off x="0" y="0"/>
-                      <a:ext cx="3461225" cy="8521158"/>
-                    </a:xfrm>
-                    <a:prstGeom prst="rect">
-                      <a:avLst/>
-                    </a:prstGeom>
-                    <a:noFill/>
-                    <a:ln>
-                      <a:noFill/>
-                    </a:ln>
-                  </pic:spPr>
-                </pic:pic>
-              </a:graphicData>
-            </a:graphic>
-          </wp:inline>
-        </w:drawing>
-      </w:r>
-    </w:p>
     <w:sectPr>
-      <w:headerReference w:type="default" r:id="rId8"/>
+      <w:headerReference w:type="default" r:id="rId10"/>
       <w:pgSz w:w="11906" w:h="16838"/>
       <w:pgMar w:top="1417" w:right="1701" w:bottom="1417" w:left="1701" w:header="708" w:footer="708" w:gutter="0"/>
       <w:cols w:space="708"/>
@@ -1297,6 +2092,56 @@
     </w:sectPr>
   </w:body>
 </w:document>
+</file>
+
+<file path=word/endnotes.xml><?xml version="1.0" encoding="utf-8"?>
+<w:endnotes xmlns:wpc="http://schemas.microsoft.com/office/word/2010/wordprocessingCanvas" xmlns:mo="http://schemas.microsoft.com/office/mac/office/2008/main" xmlns:mc="http://schemas.openxmlformats.org/markup-compatibility/2006" xmlns:mv="urn:schemas-microsoft-com:mac:vml" xmlns:o="urn:schemas-microsoft-com:office:office" xmlns:r="http://schemas.openxmlformats.org/officeDocument/2006/relationships" xmlns:m="http://schemas.openxmlformats.org/officeDocument/2006/math" xmlns:v="urn:schemas-microsoft-com:vml" xmlns:wp14="http://schemas.microsoft.com/office/word/2010/wordprocessingDrawing" xmlns:wp="http://schemas.openxmlformats.org/drawingml/2006/wordprocessingDrawing" xmlns:w10="urn:schemas-microsoft-com:office:word" xmlns:w="http://schemas.openxmlformats.org/wordprocessingml/2006/main" xmlns:w14="http://schemas.microsoft.com/office/word/2010/wordml" xmlns:w15="http://schemas.microsoft.com/office/word/2012/wordml" xmlns:wpg="http://schemas.microsoft.com/office/word/2010/wordprocessingGroup" xmlns:wpi="http://schemas.microsoft.com/office/word/2010/wordprocessingInk" xmlns:wne="http://schemas.microsoft.com/office/word/2006/wordml" xmlns:wps="http://schemas.microsoft.com/office/word/2010/wordprocessingShape" mc:Ignorable="w14 w15 wp14">
+  <w:endnote w:type="separator" w:id="-1">
+    <w:p>
+      <w:pPr>
+        <w:spacing w:after="0" w:line="240" w:lineRule="auto"/>
+      </w:pPr>
+      <w:r>
+        <w:separator/>
+      </w:r>
+    </w:p>
+  </w:endnote>
+  <w:endnote w:type="continuationSeparator" w:id="0">
+    <w:p>
+      <w:pPr>
+        <w:spacing w:after="0" w:line="240" w:lineRule="auto"/>
+      </w:pPr>
+      <w:r>
+        <w:continuationSeparator/>
+      </w:r>
+    </w:p>
+  </w:endnote>
+</w:endnotes>
+</file>
+
+<file path=word/footnotes.xml><?xml version="1.0" encoding="utf-8"?>
+<w:footnotes xmlns:wpc="http://schemas.microsoft.com/office/word/2010/wordprocessingCanvas" xmlns:mo="http://schemas.microsoft.com/office/mac/office/2008/main" xmlns:mc="http://schemas.openxmlformats.org/markup-compatibility/2006" xmlns:mv="urn:schemas-microsoft-com:mac:vml" xmlns:o="urn:schemas-microsoft-com:office:office" xmlns:r="http://schemas.openxmlformats.org/officeDocument/2006/relationships" xmlns:m="http://schemas.openxmlformats.org/officeDocument/2006/math" xmlns:v="urn:schemas-microsoft-com:vml" xmlns:wp14="http://schemas.microsoft.com/office/word/2010/wordprocessingDrawing" xmlns:wp="http://schemas.openxmlformats.org/drawingml/2006/wordprocessingDrawing" xmlns:w10="urn:schemas-microsoft-com:office:word" xmlns:w="http://schemas.openxmlformats.org/wordprocessingml/2006/main" xmlns:w14="http://schemas.microsoft.com/office/word/2010/wordml" xmlns:w15="http://schemas.microsoft.com/office/word/2012/wordml" xmlns:wpg="http://schemas.microsoft.com/office/word/2010/wordprocessingGroup" xmlns:wpi="http://schemas.microsoft.com/office/word/2010/wordprocessingInk" xmlns:wne="http://schemas.microsoft.com/office/word/2006/wordml" xmlns:wps="http://schemas.microsoft.com/office/word/2010/wordprocessingShape" mc:Ignorable="w14 w15 wp14">
+  <w:footnote w:type="separator" w:id="-1">
+    <w:p>
+      <w:pPr>
+        <w:spacing w:after="0" w:line="240" w:lineRule="auto"/>
+      </w:pPr>
+      <w:r>
+        <w:separator/>
+      </w:r>
+    </w:p>
+  </w:footnote>
+  <w:footnote w:type="continuationSeparator" w:id="0">
+    <w:p>
+      <w:pPr>
+        <w:spacing w:after="0" w:line="240" w:lineRule="auto"/>
+      </w:pPr>
+      <w:r>
+        <w:continuationSeparator/>
+      </w:r>
+    </w:p>
+  </w:footnote>
+</w:footnotes>
 </file>
 
 <file path=word/header1.xml><?xml version="1.0" encoding="utf-8"?>
@@ -1431,6 +2276,103 @@
     </w:pPr>
   </w:p>
 </w:hdr>
+</file>
+
+<file path=word/numbering.xml><?xml version="1.0" encoding="utf-8"?>
+<w:numbering xmlns:wpc="http://schemas.microsoft.com/office/word/2010/wordprocessingCanvas" xmlns:mo="http://schemas.microsoft.com/office/mac/office/2008/main" xmlns:mc="http://schemas.openxmlformats.org/markup-compatibility/2006" xmlns:mv="urn:schemas-microsoft-com:mac:vml" xmlns:o="urn:schemas-microsoft-com:office:office" xmlns:r="http://schemas.openxmlformats.org/officeDocument/2006/relationships" xmlns:m="http://schemas.openxmlformats.org/officeDocument/2006/math" xmlns:v="urn:schemas-microsoft-com:vml" xmlns:wp14="http://schemas.microsoft.com/office/word/2010/wordprocessingDrawing" xmlns:wp="http://schemas.openxmlformats.org/drawingml/2006/wordprocessingDrawing" xmlns:w10="urn:schemas-microsoft-com:office:word" xmlns:w="http://schemas.openxmlformats.org/wordprocessingml/2006/main" xmlns:w14="http://schemas.microsoft.com/office/word/2010/wordml" xmlns:w15="http://schemas.microsoft.com/office/word/2012/wordml" xmlns:wpg="http://schemas.microsoft.com/office/word/2010/wordprocessingGroup" xmlns:wpi="http://schemas.microsoft.com/office/word/2010/wordprocessingInk" xmlns:wne="http://schemas.microsoft.com/office/word/2006/wordml" xmlns:wps="http://schemas.microsoft.com/office/word/2010/wordprocessingShape" mc:Ignorable="w14 w15 wp14">
+  <w:abstractNum w:abstractNumId="0">
+    <w:nsid w:val="47E84382"/>
+    <w:multiLevelType w:val="hybridMultilevel"/>
+    <w:tmpl w:val="836EA462"/>
+    <w:lvl w:ilvl="0" w:tplc="0409000F">
+      <w:start w:val="1"/>
+      <w:numFmt w:val="decimal"/>
+      <w:lvlText w:val="%1."/>
+      <w:lvlJc w:val="left"/>
+      <w:pPr>
+        <w:ind w:left="720" w:hanging="360"/>
+      </w:pPr>
+      <w:rPr>
+        <w:rFonts w:hint="default"/>
+      </w:rPr>
+    </w:lvl>
+    <w:lvl w:ilvl="1" w:tplc="04090019">
+      <w:start w:val="1"/>
+      <w:numFmt w:val="lowerLetter"/>
+      <w:lvlText w:val="%2."/>
+      <w:lvlJc w:val="left"/>
+      <w:pPr>
+        <w:ind w:left="1440" w:hanging="360"/>
+      </w:pPr>
+    </w:lvl>
+    <w:lvl w:ilvl="2" w:tplc="0409001B" w:tentative="1">
+      <w:start w:val="1"/>
+      <w:numFmt w:val="lowerRoman"/>
+      <w:lvlText w:val="%3."/>
+      <w:lvlJc w:val="right"/>
+      <w:pPr>
+        <w:ind w:left="2160" w:hanging="180"/>
+      </w:pPr>
+    </w:lvl>
+    <w:lvl w:ilvl="3" w:tplc="0409000F" w:tentative="1">
+      <w:start w:val="1"/>
+      <w:numFmt w:val="decimal"/>
+      <w:lvlText w:val="%4."/>
+      <w:lvlJc w:val="left"/>
+      <w:pPr>
+        <w:ind w:left="2880" w:hanging="360"/>
+      </w:pPr>
+    </w:lvl>
+    <w:lvl w:ilvl="4" w:tplc="04090019" w:tentative="1">
+      <w:start w:val="1"/>
+      <w:numFmt w:val="lowerLetter"/>
+      <w:lvlText w:val="%5."/>
+      <w:lvlJc w:val="left"/>
+      <w:pPr>
+        <w:ind w:left="3600" w:hanging="360"/>
+      </w:pPr>
+    </w:lvl>
+    <w:lvl w:ilvl="5" w:tplc="0409001B" w:tentative="1">
+      <w:start w:val="1"/>
+      <w:numFmt w:val="lowerRoman"/>
+      <w:lvlText w:val="%6."/>
+      <w:lvlJc w:val="right"/>
+      <w:pPr>
+        <w:ind w:left="4320" w:hanging="180"/>
+      </w:pPr>
+    </w:lvl>
+    <w:lvl w:ilvl="6" w:tplc="0409000F" w:tentative="1">
+      <w:start w:val="1"/>
+      <w:numFmt w:val="decimal"/>
+      <w:lvlText w:val="%7."/>
+      <w:lvlJc w:val="left"/>
+      <w:pPr>
+        <w:ind w:left="5040" w:hanging="360"/>
+      </w:pPr>
+    </w:lvl>
+    <w:lvl w:ilvl="7" w:tplc="04090019" w:tentative="1">
+      <w:start w:val="1"/>
+      <w:numFmt w:val="lowerLetter"/>
+      <w:lvlText w:val="%8."/>
+      <w:lvlJc w:val="left"/>
+      <w:pPr>
+        <w:ind w:left="5760" w:hanging="360"/>
+      </w:pPr>
+    </w:lvl>
+    <w:lvl w:ilvl="8" w:tplc="0409001B" w:tentative="1">
+      <w:start w:val="1"/>
+      <w:numFmt w:val="lowerRoman"/>
+      <w:lvlText w:val="%9."/>
+      <w:lvlJc w:val="right"/>
+      <w:pPr>
+        <w:ind w:left="6480" w:hanging="180"/>
+      </w:pPr>
+    </w:lvl>
+  </w:abstractNum>
+  <w:num w:numId="1">
+    <w:abstractNumId w:val="0"/>
+  </w:num>
+</w:numbering>
 </file>
 
 <file path=word/styles.xml><?xml version="1.0" encoding="utf-8"?>
@@ -2092,6 +3034,17 @@
       <w:lang w:val="es-419"/>
     </w:rPr>
   </w:style>
+  <w:style w:type="paragraph" w:styleId="ListParagraph">
+    <w:name w:val="List Paragraph"/>
+    <w:basedOn w:val="Normal"/>
+    <w:uiPriority w:val="34"/>
+    <w:qFormat/>
+    <w:rsid w:val="009A1775"/>
+    <w:pPr>
+      <w:ind w:left="720"/>
+      <w:contextualSpacing/>
+    </w:pPr>
+  </w:style>
 </w:styles>
 </file>
 
@@ -2361,7 +3314,7 @@
 </file>
 
 <file path=customXml/itemProps1.xml><?xml version="1.0" encoding="utf-8"?>
-<ds:datastoreItem xmlns:ds="http://schemas.openxmlformats.org/officeDocument/2006/customXml" ds:itemID="{67F5DFDD-673D-3743-9D17-719BF473F603}">
+<ds:datastoreItem xmlns:ds="http://schemas.openxmlformats.org/officeDocument/2006/customXml" ds:itemID="{5C4EA9DA-A6E5-1349-8158-1CEB9D59D4D0}">
   <ds:schemaRefs>
     <ds:schemaRef ds:uri="http://schemas.openxmlformats.org/officeDocument/2006/bibliography"/>
   </ds:schemaRefs>

</xml_diff>